<commit_message>
add docker compose for development and lab2
</commit_message>
<xml_diff>
--- a/res/Lab 2.docx
+++ b/res/Lab 2.docx
@@ -1,6 +1,6 @@
 
 <file path=word/document.xml><?xml version="1.0" encoding="utf-8"?>
-<w:document xmlns:wpc="http://schemas.microsoft.com/office/word/2010/wordprocessingCanvas" xmlns:cx="http://schemas.microsoft.com/office/drawing/2014/chartex" xmlns:mc="http://schemas.openxmlformats.org/markup-compatibility/2006" xmlns:o="urn:schemas-microsoft-com:office:office" xmlns:r="http://schemas.openxmlformats.org/officeDocument/2006/relationships" xmlns:m="http://schemas.openxmlformats.org/officeDocument/2006/math" xmlns:v="urn:schemas-microsoft-com:vml" xmlns:wp14="http://schemas.microsoft.com/office/word/2010/wordprocessingDrawing" xmlns:wp="http://schemas.openxmlformats.org/drawingml/2006/wordprocessingDrawing" xmlns:w10="urn:schemas-microsoft-com:office:word" xmlns:w="http://schemas.openxmlformats.org/wordprocessingml/2006/main" xmlns:w14="http://schemas.microsoft.com/office/word/2010/wordml" xmlns:w15="http://schemas.microsoft.com/office/word/2012/wordml" xmlns:w16se="http://schemas.microsoft.com/office/word/2015/wordml/symex" xmlns:wpg="http://schemas.microsoft.com/office/word/2010/wordprocessingGroup" xmlns:wpi="http://schemas.microsoft.com/office/word/2010/wordprocessingInk" xmlns:wne="http://schemas.microsoft.com/office/word/2006/wordml" xmlns:wps="http://schemas.microsoft.com/office/word/2010/wordprocessingShape" mc:Ignorable="w14 w15 w16se wp14">
+<w:document xmlns:wpc="http://schemas.microsoft.com/office/word/2010/wordprocessingCanvas" xmlns:cx="http://schemas.microsoft.com/office/drawing/2014/chartex" xmlns:cx1="http://schemas.microsoft.com/office/drawing/2015/9/8/chartex" xmlns:cx2="http://schemas.microsoft.com/office/drawing/2015/10/21/chartex" xmlns:cx3="http://schemas.microsoft.com/office/drawing/2016/5/9/chartex" xmlns:cx4="http://schemas.microsoft.com/office/drawing/2016/5/10/chartex" xmlns:cx5="http://schemas.microsoft.com/office/drawing/2016/5/11/chartex" xmlns:cx6="http://schemas.microsoft.com/office/drawing/2016/5/12/chartex" xmlns:cx7="http://schemas.microsoft.com/office/drawing/2016/5/13/chartex" xmlns:cx8="http://schemas.microsoft.com/office/drawing/2016/5/14/chartex" xmlns:mc="http://schemas.openxmlformats.org/markup-compatibility/2006" xmlns:aink="http://schemas.microsoft.com/office/drawing/2016/ink" xmlns:am3d="http://schemas.microsoft.com/office/drawing/2017/model3d" xmlns:o="urn:schemas-microsoft-com:office:office" xmlns:oel="http://schemas.microsoft.com/office/2019/extlst" xmlns:r="http://schemas.openxmlformats.org/officeDocument/2006/relationships" xmlns:m="http://schemas.openxmlformats.org/officeDocument/2006/math" xmlns:v="urn:schemas-microsoft-com:vml" xmlns:wp14="http://schemas.microsoft.com/office/word/2010/wordprocessingDrawing" xmlns:wp="http://schemas.openxmlformats.org/drawingml/2006/wordprocessingDrawing" xmlns:w10="urn:schemas-microsoft-com:office:word" xmlns:w="http://schemas.openxmlformats.org/wordprocessingml/2006/main" xmlns:w14="http://schemas.microsoft.com/office/word/2010/wordml" xmlns:w15="http://schemas.microsoft.com/office/word/2012/wordml" xmlns:w16cex="http://schemas.microsoft.com/office/word/2018/wordml/cex" xmlns:w16cid="http://schemas.microsoft.com/office/word/2016/wordml/cid" xmlns:w16="http://schemas.microsoft.com/office/word/2018/wordml" xmlns:w16sdtdh="http://schemas.microsoft.com/office/word/2020/wordml/sdtdatahash" xmlns:w16se="http://schemas.microsoft.com/office/word/2015/wordml/symex" xmlns:wpg="http://schemas.microsoft.com/office/word/2010/wordprocessingGroup" xmlns:wpi="http://schemas.microsoft.com/office/word/2010/wordprocessingInk" xmlns:wne="http://schemas.microsoft.com/office/word/2006/wordml" xmlns:wps="http://schemas.microsoft.com/office/word/2010/wordprocessingShape" mc:Ignorable="w14 w15 w16se w16cid w16 w16cex w16sdtdh wp14">
   <w:body>
     <w:p>
       <w:pPr>
@@ -495,6 +495,8 @@
           <w:szCs w:val="28"/>
         </w:rPr>
       </w:pPr>
+      <w:bookmarkStart w:id="0" w:name="OLE_LINK1"/>
+      <w:bookmarkStart w:id="1" w:name="OLE_LINK2"/>
       <w:r>
         <w:rPr>
           <w:rFonts w:asciiTheme="majorBidi" w:hAnsiTheme="majorBidi" w:cstheme="majorBidi"/>
@@ -1037,13 +1039,8 @@
           </w:tcPr>
           <w:p>
             <w:r>
-              <w:t xml:space="preserve">Snapchat, </w:t>
-            </w:r>
-            <w:proofErr w:type="spellStart"/>
-            <w:r>
-              <w:t>Inc</w:t>
-            </w:r>
-            <w:proofErr w:type="spellEnd"/>
+              <w:t>Snapchat, Inc</w:t>
+            </w:r>
           </w:p>
         </w:tc>
         <w:tc>
@@ -1099,13 +1096,8 @@
             </w:r>
             <w:proofErr w:type="spellEnd"/>
             <w:r>
-              <w:t xml:space="preserve">, </w:t>
-            </w:r>
-            <w:proofErr w:type="spellStart"/>
-            <w:r>
-              <w:t>Inc</w:t>
-            </w:r>
-            <w:proofErr w:type="spellEnd"/>
+              <w:t>, Inc</w:t>
+            </w:r>
           </w:p>
         </w:tc>
         <w:tc>
@@ -1210,13 +1202,8 @@
           </w:tcPr>
           <w:p>
             <w:r>
-              <w:t xml:space="preserve">Instagram, </w:t>
-            </w:r>
-            <w:proofErr w:type="spellStart"/>
-            <w:r>
-              <w:t>Inc</w:t>
-            </w:r>
-            <w:proofErr w:type="spellEnd"/>
+              <w:t>Instagram, Inc</w:t>
+            </w:r>
           </w:p>
         </w:tc>
         <w:tc>
@@ -1520,15 +1507,7 @@
           </w:tcPr>
           <w:p>
             <w:r>
-              <w:t xml:space="preserve">2122 </w:t>
-            </w:r>
-            <w:proofErr w:type="spellStart"/>
-            <w:r>
-              <w:t>Jedda</w:t>
-            </w:r>
-            <w:proofErr w:type="spellEnd"/>
-            <w:r>
-              <w:t xml:space="preserve"> , Saudi Arabia</w:t>
+              <w:t>2122 Jedda , Saudi Arabia</w:t>
             </w:r>
           </w:p>
         </w:tc>
@@ -1580,11 +1559,9 @@
             <w:tcW w:w="1841" w:type="dxa"/>
           </w:tcPr>
           <w:p>
-            <w:proofErr w:type="spellStart"/>
             <w:r>
               <w:t>Wael</w:t>
             </w:r>
-            <w:proofErr w:type="spellEnd"/>
           </w:p>
         </w:tc>
         <w:tc>
@@ -1660,11 +1637,9 @@
             <w:tcW w:w="1841" w:type="dxa"/>
           </w:tcPr>
           <w:p>
-            <w:proofErr w:type="spellStart"/>
             <w:r>
               <w:t>Turki</w:t>
             </w:r>
-            <w:proofErr w:type="spellEnd"/>
           </w:p>
         </w:tc>
         <w:tc>
@@ -1919,11 +1894,9 @@
             <w:tcW w:w="1841" w:type="dxa"/>
           </w:tcPr>
           <w:p>
-            <w:proofErr w:type="spellStart"/>
             <w:r>
               <w:t>Wael</w:t>
             </w:r>
-            <w:proofErr w:type="spellEnd"/>
           </w:p>
         </w:tc>
         <w:tc>
@@ -2026,11 +1999,9 @@
             <w:tcW w:w="1841" w:type="dxa"/>
           </w:tcPr>
           <w:p>
-            <w:proofErr w:type="spellStart"/>
             <w:r>
               <w:t>Turki</w:t>
             </w:r>
-            <w:proofErr w:type="spellEnd"/>
           </w:p>
         </w:tc>
         <w:tc>
@@ -2287,6 +2258,8 @@
         <w:br w:type="page"/>
       </w:r>
     </w:p>
+    <w:bookmarkEnd w:id="0"/>
+    <w:bookmarkEnd w:id="1"/>
     <w:p>
       <w:pPr>
         <w:pStyle w:val="Heading1"/>
@@ -2457,6 +2430,8 @@
           <w:szCs w:val="22"/>
         </w:rPr>
       </w:pPr>
+      <w:bookmarkStart w:id="2" w:name="_Hlk147328229"/>
+      <w:bookmarkStart w:id="3" w:name="OLE_LINK3"/>
       <w:r>
         <w:rPr>
           <w:rFonts w:cstheme="minorHAnsi"/>
@@ -2521,6 +2496,182 @@
           <w:szCs w:val="22"/>
         </w:rPr>
         <w:t>.</w:t>
+      </w:r>
+    </w:p>
+    <w:p>
+      <w:pPr>
+        <w:pStyle w:val="ListParagraph"/>
+        <w:numPr>
+          <w:ilvl w:val="1"/>
+          <w:numId w:val="7"/>
+        </w:numPr>
+        <w:rPr>
+          <w:rFonts w:cstheme="minorHAnsi"/>
+          <w:color w:val="FF0000"/>
+          <w:sz w:val="22"/>
+          <w:szCs w:val="22"/>
+        </w:rPr>
+      </w:pPr>
+      <w:bookmarkStart w:id="4" w:name="OLE_LINK6"/>
+      <w:r>
+        <w:rPr>
+          <w:rFonts w:cstheme="minorHAnsi"/>
+          <w:color w:val="FF0000"/>
+          <w:sz w:val="22"/>
+          <w:szCs w:val="22"/>
+        </w:rPr>
+        <w:t>The command is: “</w:t>
+      </w:r>
+      <w:r>
+        <w:rPr>
+          <w:rFonts w:cstheme="minorHAnsi"/>
+          <w:color w:val="FF0000"/>
+          <w:sz w:val="22"/>
+          <w:szCs w:val="22"/>
+        </w:rPr>
+        <w:t>INSERT INTO `</w:t>
+      </w:r>
+      <w:proofErr w:type="spellStart"/>
+      <w:r>
+        <w:rPr>
+          <w:rFonts w:cstheme="minorHAnsi"/>
+          <w:color w:val="FF0000"/>
+          <w:sz w:val="22"/>
+          <w:szCs w:val="22"/>
+        </w:rPr>
+        <w:t>mydb</w:t>
+      </w:r>
+      <w:proofErr w:type="spellEnd"/>
+      <w:proofErr w:type="gramStart"/>
+      <w:r>
+        <w:rPr>
+          <w:rFonts w:cstheme="minorHAnsi"/>
+          <w:color w:val="FF0000"/>
+          <w:sz w:val="22"/>
+          <w:szCs w:val="22"/>
+        </w:rPr>
+        <w:t>`.`</w:t>
+      </w:r>
+      <w:proofErr w:type="gramEnd"/>
+      <w:r>
+        <w:rPr>
+          <w:rFonts w:cstheme="minorHAnsi"/>
+          <w:color w:val="FF0000"/>
+          <w:sz w:val="22"/>
+          <w:szCs w:val="22"/>
+        </w:rPr>
+        <w:t>application` (`name`, `description`, `</w:t>
+      </w:r>
+      <w:proofErr w:type="spellStart"/>
+      <w:r>
+        <w:rPr>
+          <w:rFonts w:cstheme="minorHAnsi"/>
+          <w:color w:val="FF0000"/>
+          <w:sz w:val="22"/>
+          <w:szCs w:val="22"/>
+        </w:rPr>
+        <w:t>release_date</w:t>
+      </w:r>
+      <w:proofErr w:type="spellEnd"/>
+      <w:r>
+        <w:rPr>
+          <w:rFonts w:cstheme="minorHAnsi"/>
+          <w:color w:val="FF0000"/>
+          <w:sz w:val="22"/>
+          <w:szCs w:val="22"/>
+        </w:rPr>
+        <w:t>`, `</w:t>
+      </w:r>
+      <w:proofErr w:type="spellStart"/>
+      <w:r>
+        <w:rPr>
+          <w:rFonts w:cstheme="minorHAnsi"/>
+          <w:color w:val="FF0000"/>
+          <w:sz w:val="22"/>
+          <w:szCs w:val="22"/>
+        </w:rPr>
+        <w:t>category_id</w:t>
+      </w:r>
+      <w:proofErr w:type="spellEnd"/>
+      <w:r>
+        <w:rPr>
+          <w:rFonts w:cstheme="minorHAnsi"/>
+          <w:color w:val="FF0000"/>
+          <w:sz w:val="22"/>
+          <w:szCs w:val="22"/>
+        </w:rPr>
+        <w:t>`, `size`) VALUES ('</w:t>
+      </w:r>
+      <w:proofErr w:type="spellStart"/>
+      <w:r>
+        <w:rPr>
+          <w:rFonts w:cstheme="minorHAnsi"/>
+          <w:color w:val="FF0000"/>
+          <w:sz w:val="22"/>
+          <w:szCs w:val="22"/>
+        </w:rPr>
+        <w:t>Talabat</w:t>
+      </w:r>
+      <w:proofErr w:type="spellEnd"/>
+      <w:r>
+        <w:rPr>
+          <w:rFonts w:cstheme="minorHAnsi"/>
+          <w:color w:val="FF0000"/>
+          <w:sz w:val="22"/>
+          <w:szCs w:val="22"/>
+        </w:rPr>
+        <w:t>', 'Best Saudi food delivery service', '2016-10-31', '6', '34.6');</w:t>
+      </w:r>
+      <w:r>
+        <w:rPr>
+          <w:rFonts w:cstheme="minorHAnsi"/>
+          <w:color w:val="FF0000"/>
+          <w:sz w:val="22"/>
+          <w:szCs w:val="22"/>
+        </w:rPr>
+        <w:t xml:space="preserve">” and it </w:t>
+      </w:r>
+      <w:r>
+        <w:rPr>
+          <w:rFonts w:cstheme="minorHAnsi"/>
+          <w:color w:val="FF0000"/>
+          <w:sz w:val="22"/>
+          <w:szCs w:val="22"/>
+        </w:rPr>
+        <w:t>succeeded</w:t>
+      </w:r>
+      <w:r>
+        <w:rPr>
+          <w:rFonts w:cstheme="minorHAnsi"/>
+          <w:color w:val="FF0000"/>
+          <w:sz w:val="22"/>
+          <w:szCs w:val="22"/>
+        </w:rPr>
+        <w:t>.</w:t>
+      </w:r>
+    </w:p>
+    <w:p>
+      <w:pPr>
+        <w:pStyle w:val="ListParagraph"/>
+        <w:numPr>
+          <w:ilvl w:val="1"/>
+          <w:numId w:val="7"/>
+        </w:numPr>
+        <w:rPr>
+          <w:rFonts w:eastAsia="Times New Roman" w:cstheme="minorHAnsi"/>
+          <w:color w:val="FF0000"/>
+          <w:sz w:val="22"/>
+          <w:szCs w:val="22"/>
+        </w:rPr>
+      </w:pPr>
+      <w:r>
+        <w:rPr>
+          <w:rFonts w:eastAsia="Times New Roman" w:cstheme="minorHAnsi"/>
+          <w:color w:val="FF0000"/>
+          <w:sz w:val="22"/>
+          <w:szCs w:val="22"/>
+        </w:rPr>
+        <w:t>No integrity constraints were broken.</w:t>
       </w:r>
     </w:p>
     <w:p>
@@ -2537,6 +2688,11 @@
           <w:szCs w:val="22"/>
         </w:rPr>
       </w:pPr>
+      <w:bookmarkStart w:id="5" w:name="OLE_LINK4"/>
+      <w:bookmarkStart w:id="6" w:name="OLE_LINK5"/>
+      <w:bookmarkEnd w:id="2"/>
+      <w:bookmarkEnd w:id="3"/>
+      <w:bookmarkEnd w:id="4"/>
       <w:r>
         <w:rPr>
           <w:rFonts w:cstheme="minorHAnsi"/>
@@ -2620,16 +2776,166 @@
         </w:rPr>
         <w:t>.</w:t>
       </w:r>
-      <w:r>
-        <w:rPr>
-          <w:rFonts w:cstheme="minorHAnsi"/>
-          <w:color w:val="000000" w:themeColor="text1"/>
-          <w:sz w:val="22"/>
-          <w:szCs w:val="22"/>
-        </w:rPr>
-        <w:t xml:space="preserve"> </w:t>
-      </w:r>
-    </w:p>
+    </w:p>
+    <w:p>
+      <w:pPr>
+        <w:pStyle w:val="ListParagraph"/>
+        <w:numPr>
+          <w:ilvl w:val="1"/>
+          <w:numId w:val="7"/>
+        </w:numPr>
+        <w:rPr>
+          <w:rFonts w:cstheme="minorHAnsi"/>
+          <w:color w:val="FF0000"/>
+          <w:sz w:val="22"/>
+          <w:szCs w:val="22"/>
+        </w:rPr>
+      </w:pPr>
+      <w:r>
+        <w:rPr>
+          <w:rFonts w:cstheme="minorHAnsi"/>
+          <w:color w:val="FF0000"/>
+          <w:sz w:val="22"/>
+          <w:szCs w:val="22"/>
+        </w:rPr>
+        <w:t>The command is: “</w:t>
+      </w:r>
+      <w:r>
+        <w:rPr>
+          <w:rFonts w:cstheme="minorHAnsi"/>
+          <w:color w:val="FF0000"/>
+          <w:sz w:val="22"/>
+          <w:szCs w:val="22"/>
+        </w:rPr>
+        <w:t>INSERT INTO `</w:t>
+      </w:r>
+      <w:proofErr w:type="spellStart"/>
+      <w:r>
+        <w:rPr>
+          <w:rFonts w:cstheme="minorHAnsi"/>
+          <w:color w:val="FF0000"/>
+          <w:sz w:val="22"/>
+          <w:szCs w:val="22"/>
+        </w:rPr>
+        <w:t>mydb</w:t>
+      </w:r>
+      <w:proofErr w:type="spellEnd"/>
+      <w:proofErr w:type="gramStart"/>
+      <w:r>
+        <w:rPr>
+          <w:rFonts w:cstheme="minorHAnsi"/>
+          <w:color w:val="FF0000"/>
+          <w:sz w:val="22"/>
+          <w:szCs w:val="22"/>
+        </w:rPr>
+        <w:t>`.`</w:t>
+      </w:r>
+      <w:proofErr w:type="gramEnd"/>
+      <w:r>
+        <w:rPr>
+          <w:rFonts w:cstheme="minorHAnsi"/>
+          <w:color w:val="FF0000"/>
+          <w:sz w:val="22"/>
+          <w:szCs w:val="22"/>
+        </w:rPr>
+        <w:t>application` (`name`, `description`, `</w:t>
+      </w:r>
+      <w:proofErr w:type="spellStart"/>
+      <w:r>
+        <w:rPr>
+          <w:rFonts w:cstheme="minorHAnsi"/>
+          <w:color w:val="FF0000"/>
+          <w:sz w:val="22"/>
+          <w:szCs w:val="22"/>
+        </w:rPr>
+        <w:t>release_date</w:t>
+      </w:r>
+      <w:proofErr w:type="spellEnd"/>
+      <w:r>
+        <w:rPr>
+          <w:rFonts w:cstheme="minorHAnsi"/>
+          <w:color w:val="FF0000"/>
+          <w:sz w:val="22"/>
+          <w:szCs w:val="22"/>
+        </w:rPr>
+        <w:t>`, `</w:t>
+      </w:r>
+      <w:proofErr w:type="spellStart"/>
+      <w:r>
+        <w:rPr>
+          <w:rFonts w:cstheme="minorHAnsi"/>
+          <w:color w:val="FF0000"/>
+          <w:sz w:val="22"/>
+          <w:szCs w:val="22"/>
+        </w:rPr>
+        <w:t>category_id</w:t>
+      </w:r>
+      <w:proofErr w:type="spellEnd"/>
+      <w:r>
+        <w:rPr>
+          <w:rFonts w:cstheme="minorHAnsi"/>
+          <w:color w:val="FF0000"/>
+          <w:sz w:val="22"/>
+          <w:szCs w:val="22"/>
+        </w:rPr>
+        <w:t>`, `size`) VALUES ('</w:t>
+      </w:r>
+      <w:proofErr w:type="spellStart"/>
+      <w:r>
+        <w:rPr>
+          <w:rFonts w:cstheme="minorHAnsi"/>
+          <w:color w:val="FF0000"/>
+          <w:sz w:val="22"/>
+          <w:szCs w:val="22"/>
+        </w:rPr>
+        <w:t>Hungerstation</w:t>
+      </w:r>
+      <w:proofErr w:type="spellEnd"/>
+      <w:r>
+        <w:rPr>
+          <w:rFonts w:cstheme="minorHAnsi"/>
+          <w:color w:val="FF0000"/>
+          <w:sz w:val="22"/>
+          <w:szCs w:val="22"/>
+        </w:rPr>
+        <w:t>', 'We deliver to your door in no time', '2011-09-12', '1', '55');</w:t>
+      </w:r>
+      <w:r>
+        <w:rPr>
+          <w:rFonts w:cstheme="minorHAnsi"/>
+          <w:color w:val="FF0000"/>
+          <w:sz w:val="22"/>
+          <w:szCs w:val="22"/>
+        </w:rPr>
+        <w:t>” and it failed.</w:t>
+      </w:r>
+    </w:p>
+    <w:p>
+      <w:pPr>
+        <w:pStyle w:val="ListParagraph"/>
+        <w:numPr>
+          <w:ilvl w:val="1"/>
+          <w:numId w:val="7"/>
+        </w:numPr>
+        <w:rPr>
+          <w:rFonts w:cstheme="minorHAnsi"/>
+          <w:color w:val="FF0000"/>
+          <w:sz w:val="22"/>
+          <w:szCs w:val="22"/>
+        </w:rPr>
+      </w:pPr>
+      <w:r>
+        <w:rPr>
+          <w:rFonts w:cstheme="minorHAnsi"/>
+          <w:color w:val="FF0000"/>
+          <w:sz w:val="22"/>
+          <w:szCs w:val="22"/>
+        </w:rPr>
+        <w:t>Reason for failure is key constraint violation.</w:t>
+      </w:r>
+    </w:p>
+    <w:bookmarkEnd w:id="5"/>
+    <w:bookmarkEnd w:id="6"/>
     <w:p>
       <w:pPr>
         <w:pStyle w:val="ListParagraph"/>
@@ -2694,6 +3000,156 @@
       <w:pPr>
         <w:pStyle w:val="ListParagraph"/>
         <w:numPr>
+          <w:ilvl w:val="1"/>
+          <w:numId w:val="7"/>
+        </w:numPr>
+        <w:rPr>
+          <w:rFonts w:cstheme="minorHAnsi"/>
+          <w:color w:val="FF0000"/>
+          <w:sz w:val="22"/>
+          <w:szCs w:val="22"/>
+        </w:rPr>
+      </w:pPr>
+      <w:bookmarkStart w:id="7" w:name="OLE_LINK7"/>
+      <w:bookmarkStart w:id="8" w:name="OLE_LINK8"/>
+      <w:r>
+        <w:rPr>
+          <w:rFonts w:cstheme="minorHAnsi"/>
+          <w:color w:val="FF0000"/>
+          <w:sz w:val="22"/>
+          <w:szCs w:val="22"/>
+        </w:rPr>
+        <w:t xml:space="preserve">The command is </w:t>
+      </w:r>
+      <w:bookmarkEnd w:id="7"/>
+      <w:bookmarkEnd w:id="8"/>
+      <w:r>
+        <w:rPr>
+          <w:rFonts w:cstheme="minorHAnsi"/>
+          <w:color w:val="FF0000"/>
+          <w:sz w:val="22"/>
+          <w:szCs w:val="22"/>
+        </w:rPr>
+        <w:t>“</w:t>
+      </w:r>
+      <w:r>
+        <w:rPr>
+          <w:rFonts w:cstheme="minorHAnsi"/>
+          <w:color w:val="FF0000"/>
+          <w:sz w:val="22"/>
+          <w:szCs w:val="22"/>
+        </w:rPr>
+        <w:t>INSERT INTO `</w:t>
+      </w:r>
+      <w:proofErr w:type="spellStart"/>
+      <w:r>
+        <w:rPr>
+          <w:rFonts w:cstheme="minorHAnsi"/>
+          <w:color w:val="FF0000"/>
+          <w:sz w:val="22"/>
+          <w:szCs w:val="22"/>
+        </w:rPr>
+        <w:t>mydb</w:t>
+      </w:r>
+      <w:proofErr w:type="spellEnd"/>
+      <w:proofErr w:type="gramStart"/>
+      <w:r>
+        <w:rPr>
+          <w:rFonts w:cstheme="minorHAnsi"/>
+          <w:color w:val="FF0000"/>
+          <w:sz w:val="22"/>
+          <w:szCs w:val="22"/>
+        </w:rPr>
+        <w:t>`.`</w:t>
+      </w:r>
+      <w:proofErr w:type="gramEnd"/>
+      <w:r>
+        <w:rPr>
+          <w:rFonts w:cstheme="minorHAnsi"/>
+          <w:color w:val="FF0000"/>
+          <w:sz w:val="22"/>
+          <w:szCs w:val="22"/>
+        </w:rPr>
+        <w:t>develop` (`</w:t>
+      </w:r>
+      <w:proofErr w:type="spellStart"/>
+      <w:r>
+        <w:rPr>
+          <w:rFonts w:cstheme="minorHAnsi"/>
+          <w:color w:val="FF0000"/>
+          <w:sz w:val="22"/>
+          <w:szCs w:val="22"/>
+        </w:rPr>
+        <w:t>developer_id</w:t>
+      </w:r>
+      <w:proofErr w:type="spellEnd"/>
+      <w:r>
+        <w:rPr>
+          <w:rFonts w:cstheme="minorHAnsi"/>
+          <w:color w:val="FF0000"/>
+          <w:sz w:val="22"/>
+          <w:szCs w:val="22"/>
+        </w:rPr>
+        <w:t>`, `</w:t>
+      </w:r>
+      <w:proofErr w:type="spellStart"/>
+      <w:r>
+        <w:rPr>
+          <w:rFonts w:cstheme="minorHAnsi"/>
+          <w:color w:val="FF0000"/>
+          <w:sz w:val="22"/>
+          <w:szCs w:val="22"/>
+        </w:rPr>
+        <w:t>application_name</w:t>
+      </w:r>
+      <w:proofErr w:type="spellEnd"/>
+      <w:r>
+        <w:rPr>
+          <w:rFonts w:cstheme="minorHAnsi"/>
+          <w:color w:val="FF0000"/>
+          <w:sz w:val="22"/>
+          <w:szCs w:val="22"/>
+        </w:rPr>
+        <w:t>`) VALUES ('1321', 'Vine');</w:t>
+      </w:r>
+      <w:r>
+        <w:rPr>
+          <w:rFonts w:cstheme="minorHAnsi"/>
+          <w:color w:val="FF0000"/>
+          <w:sz w:val="22"/>
+          <w:szCs w:val="22"/>
+        </w:rPr>
+        <w:t>” and it failed.</w:t>
+      </w:r>
+    </w:p>
+    <w:p>
+      <w:pPr>
+        <w:pStyle w:val="ListParagraph"/>
+        <w:numPr>
+          <w:ilvl w:val="1"/>
+          <w:numId w:val="7"/>
+        </w:numPr>
+        <w:rPr>
+          <w:rFonts w:cstheme="minorHAnsi"/>
+          <w:color w:val="FF0000"/>
+          <w:sz w:val="22"/>
+          <w:szCs w:val="22"/>
+        </w:rPr>
+      </w:pPr>
+      <w:r>
+        <w:rPr>
+          <w:rFonts w:cstheme="minorHAnsi"/>
+          <w:color w:val="FF0000"/>
+          <w:sz w:val="22"/>
+          <w:szCs w:val="22"/>
+        </w:rPr>
+        <w:t>Reason for failure is referential constraint violation.</w:t>
+      </w:r>
+    </w:p>
+    <w:p>
+      <w:pPr>
+        <w:pStyle w:val="ListParagraph"/>
+        <w:numPr>
           <w:ilvl w:val="0"/>
           <w:numId w:val="7"/>
         </w:numPr>
@@ -2749,14 +3205,171 @@
         </w:rPr>
         <w:t>.</w:t>
       </w:r>
-      <w:r>
-        <w:rPr>
-          <w:rFonts w:cstheme="minorHAnsi"/>
-          <w:color w:val="000000" w:themeColor="text1"/>
+    </w:p>
+    <w:p>
+      <w:pPr>
+        <w:pStyle w:val="ListParagraph"/>
+        <w:numPr>
+          <w:ilvl w:val="1"/>
+          <w:numId w:val="7"/>
+        </w:numPr>
+        <w:rPr>
+          <w:rFonts w:cstheme="minorHAnsi"/>
+          <w:color w:val="FF0000"/>
+          <w:sz w:val="22"/>
+          <w:szCs w:val="22"/>
+        </w:rPr>
+      </w:pPr>
+      <w:bookmarkStart w:id="9" w:name="OLE_LINK11"/>
+      <w:r>
+        <w:rPr>
+          <w:rFonts w:cstheme="minorHAnsi"/>
+          <w:color w:val="FF0000"/>
+          <w:sz w:val="22"/>
+          <w:szCs w:val="22"/>
+        </w:rPr>
+        <w:t>The command is</w:t>
+      </w:r>
+      <w:r>
+        <w:rPr>
+          <w:rFonts w:cstheme="minorHAnsi"/>
+          <w:color w:val="FF0000"/>
           <w:sz w:val="22"/>
           <w:szCs w:val="22"/>
         </w:rPr>
         <w:t xml:space="preserve"> </w:t>
+      </w:r>
+      <w:bookmarkEnd w:id="9"/>
+      <w:r>
+        <w:rPr>
+          <w:rFonts w:cstheme="minorHAnsi"/>
+          <w:color w:val="FF0000"/>
+          <w:sz w:val="22"/>
+          <w:szCs w:val="22"/>
+        </w:rPr>
+        <w:t>“</w:t>
+      </w:r>
+      <w:r>
+        <w:rPr>
+          <w:rFonts w:cstheme="minorHAnsi"/>
+          <w:color w:val="FF0000"/>
+          <w:sz w:val="22"/>
+          <w:szCs w:val="22"/>
+        </w:rPr>
+        <w:t>INSERT INTO `</w:t>
+      </w:r>
+      <w:proofErr w:type="spellStart"/>
+      <w:r>
+        <w:rPr>
+          <w:rFonts w:cstheme="minorHAnsi"/>
+          <w:color w:val="FF0000"/>
+          <w:sz w:val="22"/>
+          <w:szCs w:val="22"/>
+        </w:rPr>
+        <w:t>mydb</w:t>
+      </w:r>
+      <w:proofErr w:type="spellEnd"/>
+      <w:proofErr w:type="gramStart"/>
+      <w:r>
+        <w:rPr>
+          <w:rFonts w:cstheme="minorHAnsi"/>
+          <w:color w:val="FF0000"/>
+          <w:sz w:val="22"/>
+          <w:szCs w:val="22"/>
+        </w:rPr>
+        <w:t>`.`</w:t>
+      </w:r>
+      <w:proofErr w:type="gramEnd"/>
+      <w:r>
+        <w:rPr>
+          <w:rFonts w:cstheme="minorHAnsi"/>
+          <w:color w:val="FF0000"/>
+          <w:sz w:val="22"/>
+          <w:szCs w:val="22"/>
+        </w:rPr>
+        <w:t>develop` (`</w:t>
+      </w:r>
+      <w:proofErr w:type="spellStart"/>
+      <w:r>
+        <w:rPr>
+          <w:rFonts w:cstheme="minorHAnsi"/>
+          <w:color w:val="FF0000"/>
+          <w:sz w:val="22"/>
+          <w:szCs w:val="22"/>
+        </w:rPr>
+        <w:t>application_name</w:t>
+      </w:r>
+      <w:proofErr w:type="spellEnd"/>
+      <w:r>
+        <w:rPr>
+          <w:rFonts w:cstheme="minorHAnsi"/>
+          <w:color w:val="FF0000"/>
+          <w:sz w:val="22"/>
+          <w:szCs w:val="22"/>
+        </w:rPr>
+        <w:t>`) VALUES ('Telegram');</w:t>
+      </w:r>
+      <w:r>
+        <w:rPr>
+          <w:rFonts w:cstheme="minorHAnsi"/>
+          <w:color w:val="FF0000"/>
+          <w:sz w:val="22"/>
+          <w:szCs w:val="22"/>
+        </w:rPr>
+        <w:t>”.</w:t>
+      </w:r>
+    </w:p>
+    <w:p>
+      <w:pPr>
+        <w:pStyle w:val="ListParagraph"/>
+        <w:numPr>
+          <w:ilvl w:val="1"/>
+          <w:numId w:val="7"/>
+        </w:numPr>
+        <w:rPr>
+          <w:rFonts w:cstheme="minorHAnsi"/>
+          <w:color w:val="FF0000"/>
+          <w:sz w:val="22"/>
+          <w:szCs w:val="22"/>
+        </w:rPr>
+      </w:pPr>
+      <w:r>
+        <w:rPr>
+          <w:rFonts w:cstheme="minorHAnsi"/>
+          <w:color w:val="FF0000"/>
+          <w:sz w:val="22"/>
+          <w:szCs w:val="22"/>
+        </w:rPr>
+        <w:t xml:space="preserve">Reason for failure is </w:t>
+      </w:r>
+      <w:r>
+        <w:rPr>
+          <w:rFonts w:cstheme="minorHAnsi"/>
+          <w:color w:val="FF0000"/>
+          <w:sz w:val="22"/>
+          <w:szCs w:val="22"/>
+        </w:rPr>
+        <w:t xml:space="preserve">that </w:t>
+      </w:r>
+      <w:proofErr w:type="spellStart"/>
+      <w:r>
+        <w:rPr>
+          <w:rFonts w:cstheme="minorHAnsi"/>
+          <w:color w:val="FF0000"/>
+          <w:sz w:val="22"/>
+          <w:szCs w:val="22"/>
+        </w:rPr>
+        <w:t>developer_id</w:t>
+      </w:r>
+      <w:proofErr w:type="spellEnd"/>
+      <w:r>
+        <w:rPr>
+          <w:rFonts w:cstheme="minorHAnsi"/>
+          <w:color w:val="FF0000"/>
+          <w:sz w:val="22"/>
+          <w:szCs w:val="22"/>
+        </w:rPr>
+        <w:t xml:space="preserve"> can’t be NULL, it must have a value.</w:t>
       </w:r>
     </w:p>
     <w:p>
@@ -2862,6 +3475,8 @@
           <w:szCs w:val="22"/>
         </w:rPr>
       </w:pPr>
+      <w:bookmarkStart w:id="10" w:name="OLE_LINK9"/>
+      <w:bookmarkStart w:id="11" w:name="OLE_LINK10"/>
       <w:r>
         <w:rPr>
           <w:rFonts w:eastAsia="Times New Roman" w:cstheme="minorHAnsi"/>
@@ -2889,7 +3504,18 @@
           <w:sz w:val="22"/>
           <w:szCs w:val="22"/>
         </w:rPr>
-        <w:t xml:space="preserve"> = ‘snapchat’.</w:t>
+        <w:t xml:space="preserve"> = ‘snapchat’</w:t>
+      </w:r>
+      <w:bookmarkEnd w:id="10"/>
+      <w:bookmarkEnd w:id="11"/>
+      <w:r>
+        <w:rPr>
+          <w:rFonts w:eastAsia="Times New Roman" w:cstheme="minorHAnsi"/>
+          <w:color w:val="000000" w:themeColor="text1"/>
+          <w:sz w:val="22"/>
+          <w:szCs w:val="22"/>
+        </w:rPr>
+        <w:t>.</w:t>
       </w:r>
       <w:r>
         <w:rPr>
@@ -2899,6 +3525,121 @@
           <w:szCs w:val="22"/>
         </w:rPr>
         <w:t xml:space="preserve"> </w:t>
+      </w:r>
+    </w:p>
+    <w:p>
+      <w:pPr>
+        <w:pStyle w:val="ListParagraph"/>
+        <w:numPr>
+          <w:ilvl w:val="1"/>
+          <w:numId w:val="8"/>
+        </w:numPr>
+        <w:rPr>
+          <w:rFonts w:eastAsia="Times New Roman" w:cstheme="minorHAnsi"/>
+          <w:color w:val="FF0000"/>
+          <w:sz w:val="22"/>
+          <w:szCs w:val="22"/>
+        </w:rPr>
+      </w:pPr>
+      <w:r>
+        <w:rPr>
+          <w:rFonts w:cstheme="minorHAnsi"/>
+          <w:color w:val="FF0000"/>
+          <w:sz w:val="22"/>
+          <w:szCs w:val="22"/>
+        </w:rPr>
+        <w:t>The command is</w:t>
+      </w:r>
+      <w:r>
+        <w:rPr>
+          <w:rFonts w:cstheme="minorHAnsi"/>
+          <w:color w:val="FF0000"/>
+          <w:sz w:val="22"/>
+          <w:szCs w:val="22"/>
+        </w:rPr>
+        <w:t xml:space="preserve"> “</w:t>
+      </w:r>
+      <w:r>
+        <w:rPr>
+          <w:rFonts w:cstheme="minorHAnsi"/>
+          <w:color w:val="FF0000"/>
+          <w:sz w:val="22"/>
+          <w:szCs w:val="22"/>
+        </w:rPr>
+        <w:t>DELETE FROM `</w:t>
+      </w:r>
+      <w:proofErr w:type="spellStart"/>
+      <w:r>
+        <w:rPr>
+          <w:rFonts w:cstheme="minorHAnsi"/>
+          <w:color w:val="FF0000"/>
+          <w:sz w:val="22"/>
+          <w:szCs w:val="22"/>
+        </w:rPr>
+        <w:t>mydb</w:t>
+      </w:r>
+      <w:proofErr w:type="spellEnd"/>
+      <w:proofErr w:type="gramStart"/>
+      <w:r>
+        <w:rPr>
+          <w:rFonts w:cstheme="minorHAnsi"/>
+          <w:color w:val="FF0000"/>
+          <w:sz w:val="22"/>
+          <w:szCs w:val="22"/>
+        </w:rPr>
+        <w:t>`.`</w:t>
+      </w:r>
+      <w:proofErr w:type="gramEnd"/>
+      <w:r>
+        <w:rPr>
+          <w:rFonts w:cstheme="minorHAnsi"/>
+          <w:color w:val="FF0000"/>
+          <w:sz w:val="22"/>
+          <w:szCs w:val="22"/>
+        </w:rPr>
+        <w:t>application` WHERE (`name` = 'Snapchat');</w:t>
+      </w:r>
+      <w:r>
+        <w:rPr>
+          <w:rFonts w:cstheme="minorHAnsi"/>
+          <w:color w:val="FF0000"/>
+          <w:sz w:val="22"/>
+          <w:szCs w:val="22"/>
+        </w:rPr>
+        <w:t>” and it failed.</w:t>
+      </w:r>
+    </w:p>
+    <w:p>
+      <w:pPr>
+        <w:pStyle w:val="ListParagraph"/>
+        <w:numPr>
+          <w:ilvl w:val="1"/>
+          <w:numId w:val="8"/>
+        </w:numPr>
+        <w:rPr>
+          <w:rFonts w:eastAsia="Times New Roman" w:cstheme="minorHAnsi"/>
+          <w:color w:val="FF0000"/>
+          <w:sz w:val="22"/>
+          <w:szCs w:val="22"/>
+        </w:rPr>
+      </w:pPr>
+      <w:r>
+        <w:rPr>
+          <w:rFonts w:cstheme="minorHAnsi"/>
+          <w:color w:val="FF0000"/>
+          <w:sz w:val="22"/>
+          <w:szCs w:val="22"/>
+        </w:rPr>
+        <w:t xml:space="preserve">Reason for failure is </w:t>
+      </w:r>
+      <w:r>
+        <w:rPr>
+          <w:rFonts w:cstheme="minorHAnsi"/>
+          <w:color w:val="FF0000"/>
+          <w:sz w:val="22"/>
+          <w:szCs w:val="22"/>
+        </w:rPr>
+        <w:t>referential key constraint, the primary key of this entry is used a foreign key in another entry.</w:t>
       </w:r>
     </w:p>
     <w:p>
@@ -2943,8 +3684,6 @@
         </w:rPr>
         <w:t>er</w:t>
       </w:r>
-      <w:bookmarkStart w:id="0" w:name="_GoBack"/>
-      <w:bookmarkEnd w:id="0"/>
       <w:r>
         <w:rPr>
           <w:rFonts w:eastAsia="Times New Roman" w:cstheme="minorHAnsi"/>
@@ -2964,25 +3703,120 @@
         </w:rPr>
         <w:t xml:space="preserve"> = ‘</w:t>
       </w:r>
+      <w:r>
+        <w:rPr>
+          <w:rFonts w:eastAsia="Times New Roman" w:cstheme="minorHAnsi"/>
+          <w:color w:val="000000" w:themeColor="text1"/>
+          <w:sz w:val="22"/>
+          <w:szCs w:val="22"/>
+        </w:rPr>
+        <w:t>Turki</w:t>
+      </w:r>
+      <w:r>
+        <w:rPr>
+          <w:rFonts w:eastAsia="Times New Roman" w:cstheme="minorHAnsi"/>
+          <w:color w:val="000000" w:themeColor="text1"/>
+          <w:sz w:val="22"/>
+          <w:szCs w:val="22"/>
+        </w:rPr>
+        <w:t>’.</w:t>
+      </w:r>
+    </w:p>
+    <w:p>
+      <w:pPr>
+        <w:pStyle w:val="ListParagraph"/>
+        <w:numPr>
+          <w:ilvl w:val="1"/>
+          <w:numId w:val="8"/>
+        </w:numPr>
+        <w:rPr>
+          <w:rFonts w:eastAsia="Times New Roman" w:cstheme="minorHAnsi"/>
+          <w:color w:val="FF0000"/>
+          <w:sz w:val="22"/>
+          <w:szCs w:val="22"/>
+        </w:rPr>
+      </w:pPr>
+      <w:r>
+        <w:rPr>
+          <w:rFonts w:eastAsia="Times New Roman" w:cstheme="minorHAnsi"/>
+          <w:color w:val="FF0000"/>
+          <w:sz w:val="22"/>
+          <w:szCs w:val="22"/>
+        </w:rPr>
+        <w:t>The command is “</w:t>
+      </w:r>
+      <w:r>
+        <w:rPr>
+          <w:rFonts w:eastAsia="Times New Roman" w:cstheme="minorHAnsi"/>
+          <w:color w:val="FF0000"/>
+          <w:sz w:val="22"/>
+          <w:szCs w:val="22"/>
+        </w:rPr>
+        <w:t>DELETE FROM `</w:t>
+      </w:r>
       <w:proofErr w:type="spellStart"/>
       <w:r>
         <w:rPr>
           <w:rFonts w:eastAsia="Times New Roman" w:cstheme="minorHAnsi"/>
-          <w:color w:val="000000" w:themeColor="text1"/>
-          <w:sz w:val="22"/>
-          <w:szCs w:val="22"/>
-        </w:rPr>
-        <w:t>Turki</w:t>
+          <w:color w:val="FF0000"/>
+          <w:sz w:val="22"/>
+          <w:szCs w:val="22"/>
+        </w:rPr>
+        <w:t>mydb</w:t>
       </w:r>
       <w:proofErr w:type="spellEnd"/>
-      <w:r>
-        <w:rPr>
-          <w:rFonts w:eastAsia="Times New Roman" w:cstheme="minorHAnsi"/>
-          <w:color w:val="000000" w:themeColor="text1"/>
-          <w:sz w:val="22"/>
-          <w:szCs w:val="22"/>
-        </w:rPr>
-        <w:t>’.</w:t>
+      <w:proofErr w:type="gramStart"/>
+      <w:r>
+        <w:rPr>
+          <w:rFonts w:eastAsia="Times New Roman" w:cstheme="minorHAnsi"/>
+          <w:color w:val="FF0000"/>
+          <w:sz w:val="22"/>
+          <w:szCs w:val="22"/>
+        </w:rPr>
+        <w:t>`.`</w:t>
+      </w:r>
+      <w:proofErr w:type="gramEnd"/>
+      <w:r>
+        <w:rPr>
+          <w:rFonts w:eastAsia="Times New Roman" w:cstheme="minorHAnsi"/>
+          <w:color w:val="FF0000"/>
+          <w:sz w:val="22"/>
+          <w:szCs w:val="22"/>
+        </w:rPr>
+        <w:t>user` WHERE (`name` = 'Turki');</w:t>
+      </w:r>
+      <w:r>
+        <w:rPr>
+          <w:rFonts w:eastAsia="Times New Roman" w:cstheme="minorHAnsi"/>
+          <w:color w:val="FF0000"/>
+          <w:sz w:val="22"/>
+          <w:szCs w:val="22"/>
+        </w:rPr>
+        <w:t>” and it failed.</w:t>
+      </w:r>
+    </w:p>
+    <w:p>
+      <w:pPr>
+        <w:pStyle w:val="ListParagraph"/>
+        <w:numPr>
+          <w:ilvl w:val="1"/>
+          <w:numId w:val="8"/>
+        </w:numPr>
+        <w:rPr>
+          <w:rFonts w:eastAsia="Times New Roman" w:cstheme="minorHAnsi"/>
+          <w:color w:val="FF0000"/>
+          <w:sz w:val="22"/>
+          <w:szCs w:val="22"/>
+        </w:rPr>
+      </w:pPr>
+      <w:r>
+        <w:rPr>
+          <w:rFonts w:eastAsia="Times New Roman" w:cstheme="minorHAnsi"/>
+          <w:color w:val="FF0000"/>
+          <w:sz w:val="22"/>
+          <w:szCs w:val="22"/>
+        </w:rPr>
+        <w:t>Reason for failure is referential integrity constraint violation.</w:t>
       </w:r>
     </w:p>
     <w:p>
@@ -3067,6 +3901,168 @@
         <w:t>=’Snapchat’.</w:t>
       </w:r>
     </w:p>
+    <w:p>
+      <w:pPr>
+        <w:pStyle w:val="ListParagraph"/>
+        <w:numPr>
+          <w:ilvl w:val="1"/>
+          <w:numId w:val="8"/>
+        </w:numPr>
+        <w:rPr>
+          <w:rFonts w:eastAsia="Times New Roman" w:cstheme="minorHAnsi"/>
+          <w:color w:val="FF0000"/>
+          <w:sz w:val="22"/>
+          <w:szCs w:val="22"/>
+        </w:rPr>
+      </w:pPr>
+      <w:r>
+        <w:rPr>
+          <w:rFonts w:eastAsia="Times New Roman" w:cstheme="minorHAnsi"/>
+          <w:color w:val="FF0000"/>
+          <w:sz w:val="22"/>
+          <w:szCs w:val="22"/>
+        </w:rPr>
+        <w:t>The command is “</w:t>
+      </w:r>
+      <w:r>
+        <w:rPr>
+          <w:rFonts w:eastAsia="Times New Roman" w:cstheme="minorHAnsi"/>
+          <w:color w:val="FF0000"/>
+          <w:sz w:val="22"/>
+          <w:szCs w:val="22"/>
+        </w:rPr>
+        <w:t>DELETE FROM `</w:t>
+      </w:r>
+      <w:proofErr w:type="spellStart"/>
+      <w:r>
+        <w:rPr>
+          <w:rFonts w:eastAsia="Times New Roman" w:cstheme="minorHAnsi"/>
+          <w:color w:val="FF0000"/>
+          <w:sz w:val="22"/>
+          <w:szCs w:val="22"/>
+        </w:rPr>
+        <w:t>mydb</w:t>
+      </w:r>
+      <w:proofErr w:type="spellEnd"/>
+      <w:proofErr w:type="gramStart"/>
+      <w:r>
+        <w:rPr>
+          <w:rFonts w:eastAsia="Times New Roman" w:cstheme="minorHAnsi"/>
+          <w:color w:val="FF0000"/>
+          <w:sz w:val="22"/>
+          <w:szCs w:val="22"/>
+        </w:rPr>
+        <w:t>`.`</w:t>
+      </w:r>
+      <w:proofErr w:type="gramEnd"/>
+      <w:r>
+        <w:rPr>
+          <w:rFonts w:eastAsia="Times New Roman" w:cstheme="minorHAnsi"/>
+          <w:color w:val="FF0000"/>
+          <w:sz w:val="22"/>
+          <w:szCs w:val="22"/>
+        </w:rPr>
+        <w:t>develop` WHERE (`</w:t>
+      </w:r>
+      <w:proofErr w:type="spellStart"/>
+      <w:r>
+        <w:rPr>
+          <w:rFonts w:eastAsia="Times New Roman" w:cstheme="minorHAnsi"/>
+          <w:color w:val="FF0000"/>
+          <w:sz w:val="22"/>
+          <w:szCs w:val="22"/>
+        </w:rPr>
+        <w:t>developer_id</w:t>
+      </w:r>
+      <w:proofErr w:type="spellEnd"/>
+      <w:r>
+        <w:rPr>
+          <w:rFonts w:eastAsia="Times New Roman" w:cstheme="minorHAnsi"/>
+          <w:color w:val="FF0000"/>
+          <w:sz w:val="22"/>
+          <w:szCs w:val="22"/>
+        </w:rPr>
+        <w:t>` = '1221') and (`</w:t>
+      </w:r>
+      <w:proofErr w:type="spellStart"/>
+      <w:r>
+        <w:rPr>
+          <w:rFonts w:eastAsia="Times New Roman" w:cstheme="minorHAnsi"/>
+          <w:color w:val="FF0000"/>
+          <w:sz w:val="22"/>
+          <w:szCs w:val="22"/>
+        </w:rPr>
+        <w:t>application_name</w:t>
+      </w:r>
+      <w:proofErr w:type="spellEnd"/>
+      <w:r>
+        <w:rPr>
+          <w:rFonts w:eastAsia="Times New Roman" w:cstheme="minorHAnsi"/>
+          <w:color w:val="FF0000"/>
+          <w:sz w:val="22"/>
+          <w:szCs w:val="22"/>
+        </w:rPr>
+        <w:t>` = 'Snapchat');</w:t>
+      </w:r>
+      <w:r>
+        <w:rPr>
+          <w:rFonts w:eastAsia="Times New Roman" w:cstheme="minorHAnsi"/>
+          <w:color w:val="FF0000"/>
+          <w:sz w:val="22"/>
+          <w:szCs w:val="22"/>
+        </w:rPr>
+        <w:t>” and it succeeded.</w:t>
+      </w:r>
+    </w:p>
+    <w:p>
+      <w:pPr>
+        <w:pStyle w:val="ListParagraph"/>
+        <w:numPr>
+          <w:ilvl w:val="1"/>
+          <w:numId w:val="8"/>
+        </w:numPr>
+        <w:rPr>
+          <w:rFonts w:eastAsia="Times New Roman" w:cstheme="minorHAnsi"/>
+          <w:color w:val="FF0000"/>
+          <w:sz w:val="22"/>
+          <w:szCs w:val="22"/>
+        </w:rPr>
+      </w:pPr>
+      <w:bookmarkStart w:id="12" w:name="_Hlk147329235"/>
+      <w:bookmarkStart w:id="13" w:name="OLE_LINK13"/>
+      <w:r>
+        <w:rPr>
+          <w:rFonts w:eastAsia="Times New Roman" w:cstheme="minorHAnsi"/>
+          <w:color w:val="FF0000"/>
+          <w:sz w:val="22"/>
+          <w:szCs w:val="22"/>
+        </w:rPr>
+        <w:lastRenderedPageBreak/>
+        <w:t xml:space="preserve">No integrity </w:t>
+      </w:r>
+      <w:bookmarkStart w:id="14" w:name="OLE_LINK12"/>
+      <w:r>
+        <w:rPr>
+          <w:rFonts w:eastAsia="Times New Roman" w:cstheme="minorHAnsi"/>
+          <w:color w:val="FF0000"/>
+          <w:sz w:val="22"/>
+          <w:szCs w:val="22"/>
+        </w:rPr>
+        <w:t xml:space="preserve">constraints </w:t>
+      </w:r>
+      <w:bookmarkEnd w:id="14"/>
+      <w:r>
+        <w:rPr>
+          <w:rFonts w:eastAsia="Times New Roman" w:cstheme="minorHAnsi"/>
+          <w:color w:val="FF0000"/>
+          <w:sz w:val="22"/>
+          <w:szCs w:val="22"/>
+        </w:rPr>
+        <w:t>were broken.</w:t>
+      </w:r>
+    </w:p>
+    <w:bookmarkEnd w:id="12"/>
+    <w:bookmarkEnd w:id="13"/>
     <w:p>
       <w:pPr>
         <w:pStyle w:val="ListParagraph"/>
@@ -3248,6 +4244,7 @@
         </w:rPr>
         <w:t>’ to ‘</w:t>
       </w:r>
+      <w:bookmarkStart w:id="15" w:name="OLE_LINK14"/>
       <w:r>
         <w:rPr>
           <w:rFonts w:eastAsia="Times New Roman" w:cstheme="minorHAnsi"/>
@@ -3264,7 +4261,114 @@
           <w:sz w:val="22"/>
           <w:szCs w:val="22"/>
         </w:rPr>
-        <w:t>’.</w:t>
+        <w:t>’</w:t>
+      </w:r>
+      <w:bookmarkEnd w:id="15"/>
+      <w:r>
+        <w:rPr>
+          <w:rFonts w:eastAsia="Times New Roman" w:cstheme="minorHAnsi"/>
+          <w:color w:val="000000" w:themeColor="text1"/>
+          <w:sz w:val="22"/>
+          <w:szCs w:val="22"/>
+        </w:rPr>
+        <w:t>.</w:t>
+      </w:r>
+    </w:p>
+    <w:p>
+      <w:pPr>
+        <w:pStyle w:val="ListParagraph"/>
+        <w:numPr>
+          <w:ilvl w:val="1"/>
+          <w:numId w:val="10"/>
+        </w:numPr>
+        <w:rPr>
+          <w:rFonts w:eastAsia="Times New Roman" w:cstheme="minorHAnsi"/>
+          <w:color w:val="FF0000"/>
+          <w:sz w:val="22"/>
+          <w:szCs w:val="22"/>
+        </w:rPr>
+      </w:pPr>
+      <w:r>
+        <w:rPr>
+          <w:rFonts w:eastAsia="Times New Roman" w:cstheme="minorHAnsi"/>
+          <w:color w:val="FF0000"/>
+          <w:sz w:val="22"/>
+          <w:szCs w:val="22"/>
+        </w:rPr>
+        <w:t>The command is “</w:t>
+      </w:r>
+      <w:r>
+        <w:rPr>
+          <w:rFonts w:eastAsia="Times New Roman" w:cstheme="minorHAnsi"/>
+          <w:color w:val="FF0000"/>
+          <w:sz w:val="22"/>
+          <w:szCs w:val="22"/>
+        </w:rPr>
+        <w:t>UPDATE `</w:t>
+      </w:r>
+      <w:proofErr w:type="spellStart"/>
+      <w:r>
+        <w:rPr>
+          <w:rFonts w:eastAsia="Times New Roman" w:cstheme="minorHAnsi"/>
+          <w:color w:val="FF0000"/>
+          <w:sz w:val="22"/>
+          <w:szCs w:val="22"/>
+        </w:rPr>
+        <w:t>mydb</w:t>
+      </w:r>
+      <w:proofErr w:type="spellEnd"/>
+      <w:proofErr w:type="gramStart"/>
+      <w:r>
+        <w:rPr>
+          <w:rFonts w:eastAsia="Times New Roman" w:cstheme="minorHAnsi"/>
+          <w:color w:val="FF0000"/>
+          <w:sz w:val="22"/>
+          <w:szCs w:val="22"/>
+        </w:rPr>
+        <w:t>`.`</w:t>
+      </w:r>
+      <w:proofErr w:type="gramEnd"/>
+      <w:r>
+        <w:rPr>
+          <w:rFonts w:eastAsia="Times New Roman" w:cstheme="minorHAnsi"/>
+          <w:color w:val="FF0000"/>
+          <w:sz w:val="22"/>
+          <w:szCs w:val="22"/>
+        </w:rPr>
+        <w:t>developer` SET `id` = 'Ahmad' WHERE (`id` = '1221');</w:t>
+      </w:r>
+      <w:r>
+        <w:rPr>
+          <w:rFonts w:eastAsia="Times New Roman" w:cstheme="minorHAnsi"/>
+          <w:color w:val="FF0000"/>
+          <w:sz w:val="22"/>
+          <w:szCs w:val="22"/>
+        </w:rPr>
+        <w:t>” and it failed.</w:t>
+      </w:r>
+    </w:p>
+    <w:p>
+      <w:pPr>
+        <w:pStyle w:val="ListParagraph"/>
+        <w:numPr>
+          <w:ilvl w:val="1"/>
+          <w:numId w:val="10"/>
+        </w:numPr>
+        <w:rPr>
+          <w:rFonts w:eastAsia="Times New Roman" w:cstheme="minorHAnsi"/>
+          <w:color w:val="FF0000"/>
+          <w:sz w:val="22"/>
+          <w:szCs w:val="22"/>
+        </w:rPr>
+      </w:pPr>
+      <w:r>
+        <w:rPr>
+          <w:rFonts w:eastAsia="Times New Roman" w:cstheme="minorHAnsi"/>
+          <w:color w:val="FF0000"/>
+          <w:sz w:val="22"/>
+          <w:szCs w:val="22"/>
+        </w:rPr>
+        <w:t>Reason for failure is domain integrity constraint.</w:t>
       </w:r>
     </w:p>
     <w:p>
@@ -3379,10 +4483,209 @@
     </w:p>
     <w:p>
       <w:pPr>
-        <w:rPr>
-          <w:color w:val="000000" w:themeColor="text1"/>
-        </w:rPr>
-      </w:pPr>
+        <w:pStyle w:val="ListParagraph"/>
+        <w:numPr>
+          <w:ilvl w:val="1"/>
+          <w:numId w:val="10"/>
+        </w:numPr>
+        <w:rPr>
+          <w:rFonts w:eastAsia="Times New Roman" w:cstheme="minorHAnsi"/>
+          <w:color w:val="FF0000"/>
+          <w:sz w:val="22"/>
+          <w:szCs w:val="22"/>
+        </w:rPr>
+      </w:pPr>
+      <w:r>
+        <w:rPr>
+          <w:rFonts w:eastAsia="Times New Roman" w:cstheme="minorHAnsi"/>
+          <w:color w:val="FF0000"/>
+          <w:sz w:val="22"/>
+          <w:szCs w:val="22"/>
+        </w:rPr>
+        <w:t>The command is “</w:t>
+      </w:r>
+      <w:r>
+        <w:rPr>
+          <w:rFonts w:eastAsia="Times New Roman" w:cstheme="minorHAnsi"/>
+          <w:color w:val="FF0000"/>
+          <w:sz w:val="22"/>
+          <w:szCs w:val="22"/>
+        </w:rPr>
+        <w:t>UPDATE `</w:t>
+      </w:r>
+      <w:proofErr w:type="spellStart"/>
+      <w:r>
+        <w:rPr>
+          <w:rFonts w:eastAsia="Times New Roman" w:cstheme="minorHAnsi"/>
+          <w:color w:val="FF0000"/>
+          <w:sz w:val="22"/>
+          <w:szCs w:val="22"/>
+        </w:rPr>
+        <w:t>mydb</w:t>
+      </w:r>
+      <w:proofErr w:type="spellEnd"/>
+      <w:proofErr w:type="gramStart"/>
+      <w:r>
+        <w:rPr>
+          <w:rFonts w:eastAsia="Times New Roman" w:cstheme="minorHAnsi"/>
+          <w:color w:val="FF0000"/>
+          <w:sz w:val="22"/>
+          <w:szCs w:val="22"/>
+        </w:rPr>
+        <w:t>`.`</w:t>
+      </w:r>
+      <w:proofErr w:type="gramEnd"/>
+      <w:r>
+        <w:rPr>
+          <w:rFonts w:eastAsia="Times New Roman" w:cstheme="minorHAnsi"/>
+          <w:color w:val="FF0000"/>
+          <w:sz w:val="22"/>
+          <w:szCs w:val="22"/>
+        </w:rPr>
+        <w:t>develop` SET `</w:t>
+      </w:r>
+      <w:proofErr w:type="spellStart"/>
+      <w:r>
+        <w:rPr>
+          <w:rFonts w:eastAsia="Times New Roman" w:cstheme="minorHAnsi"/>
+          <w:color w:val="FF0000"/>
+          <w:sz w:val="22"/>
+          <w:szCs w:val="22"/>
+        </w:rPr>
+        <w:t>application_name</w:t>
+      </w:r>
+      <w:proofErr w:type="spellEnd"/>
+      <w:r>
+        <w:rPr>
+          <w:rFonts w:eastAsia="Times New Roman" w:cstheme="minorHAnsi"/>
+          <w:color w:val="FF0000"/>
+          <w:sz w:val="22"/>
+          <w:szCs w:val="22"/>
+        </w:rPr>
+        <w:t>` = 'Time Management' WHERE (`</w:t>
+      </w:r>
+      <w:proofErr w:type="spellStart"/>
+      <w:r>
+        <w:rPr>
+          <w:rFonts w:eastAsia="Times New Roman" w:cstheme="minorHAnsi"/>
+          <w:color w:val="FF0000"/>
+          <w:sz w:val="22"/>
+          <w:szCs w:val="22"/>
+        </w:rPr>
+        <w:t>developer_id</w:t>
+      </w:r>
+      <w:proofErr w:type="spellEnd"/>
+      <w:r>
+        <w:rPr>
+          <w:rFonts w:eastAsia="Times New Roman" w:cstheme="minorHAnsi"/>
+          <w:color w:val="FF0000"/>
+          <w:sz w:val="22"/>
+          <w:szCs w:val="22"/>
+        </w:rPr>
+        <w:t>` = '1321') and (`</w:t>
+      </w:r>
+      <w:proofErr w:type="spellStart"/>
+      <w:r>
+        <w:rPr>
+          <w:rFonts w:eastAsia="Times New Roman" w:cstheme="minorHAnsi"/>
+          <w:color w:val="FF0000"/>
+          <w:sz w:val="22"/>
+          <w:szCs w:val="22"/>
+        </w:rPr>
+        <w:t>application_name</w:t>
+      </w:r>
+      <w:proofErr w:type="spellEnd"/>
+      <w:r>
+        <w:rPr>
+          <w:rFonts w:eastAsia="Times New Roman" w:cstheme="minorHAnsi"/>
+          <w:color w:val="FF0000"/>
+          <w:sz w:val="22"/>
+          <w:szCs w:val="22"/>
+        </w:rPr>
+        <w:t>` = '</w:t>
+      </w:r>
+      <w:proofErr w:type="spellStart"/>
+      <w:r>
+        <w:rPr>
+          <w:rFonts w:eastAsia="Times New Roman" w:cstheme="minorHAnsi"/>
+          <w:color w:val="FF0000"/>
+          <w:sz w:val="22"/>
+          <w:szCs w:val="22"/>
+        </w:rPr>
+        <w:t>Whatsapp</w:t>
+      </w:r>
+      <w:proofErr w:type="spellEnd"/>
+      <w:r>
+        <w:rPr>
+          <w:rFonts w:eastAsia="Times New Roman" w:cstheme="minorHAnsi"/>
+          <w:color w:val="FF0000"/>
+          <w:sz w:val="22"/>
+          <w:szCs w:val="22"/>
+        </w:rPr>
+        <w:t>');</w:t>
+      </w:r>
+      <w:r>
+        <w:rPr>
+          <w:rFonts w:eastAsia="Times New Roman" w:cstheme="minorHAnsi"/>
+          <w:color w:val="FF0000"/>
+          <w:sz w:val="22"/>
+          <w:szCs w:val="22"/>
+        </w:rPr>
+        <w:t>” and it failed.</w:t>
+      </w:r>
+    </w:p>
+    <w:p>
+      <w:pPr>
+        <w:pStyle w:val="ListParagraph"/>
+        <w:numPr>
+          <w:ilvl w:val="1"/>
+          <w:numId w:val="10"/>
+        </w:numPr>
+        <w:rPr>
+          <w:rFonts w:eastAsia="Times New Roman" w:cstheme="minorHAnsi"/>
+          <w:color w:val="FF0000"/>
+          <w:sz w:val="22"/>
+          <w:szCs w:val="22"/>
+        </w:rPr>
+      </w:pPr>
+      <w:r>
+        <w:rPr>
+          <w:rFonts w:eastAsia="Times New Roman" w:cstheme="minorHAnsi"/>
+          <w:color w:val="FF0000"/>
+          <w:sz w:val="22"/>
+          <w:szCs w:val="22"/>
+        </w:rPr>
+        <w:t xml:space="preserve">Reason for failure is </w:t>
+      </w:r>
+      <w:r>
+        <w:rPr>
+          <w:rFonts w:eastAsia="Times New Roman" w:cstheme="minorHAnsi"/>
+          <w:color w:val="FF0000"/>
+          <w:sz w:val="22"/>
+          <w:szCs w:val="22"/>
+        </w:rPr>
+        <w:t xml:space="preserve">referential integrity constraint, there is not </w:t>
+      </w:r>
+      <w:proofErr w:type="spellStart"/>
+      <w:r>
+        <w:rPr>
+          <w:rFonts w:eastAsia="Times New Roman" w:cstheme="minorHAnsi"/>
+          <w:color w:val="FF0000"/>
+          <w:sz w:val="22"/>
+          <w:szCs w:val="22"/>
+        </w:rPr>
+        <w:t>application_name</w:t>
+      </w:r>
+      <w:proofErr w:type="spellEnd"/>
+      <w:r>
+        <w:rPr>
+          <w:rFonts w:eastAsia="Times New Roman" w:cstheme="minorHAnsi"/>
+          <w:color w:val="FF0000"/>
+          <w:sz w:val="22"/>
+          <w:szCs w:val="22"/>
+        </w:rPr>
+        <w:t xml:space="preserve"> called Time Management.</w:t>
+      </w:r>
     </w:p>
     <w:sectPr>
       <w:footerReference w:type="default" r:id="rId15"/>
@@ -3395,7 +4698,7 @@
 </file>
 
 <file path=word/endnotes.xml><?xml version="1.0" encoding="utf-8"?>
-<w:endnotes xmlns:wpc="http://schemas.microsoft.com/office/word/2010/wordprocessingCanvas" xmlns:cx="http://schemas.microsoft.com/office/drawing/2014/chartex" xmlns:mc="http://schemas.openxmlformats.org/markup-compatibility/2006" xmlns:o="urn:schemas-microsoft-com:office:office" xmlns:r="http://schemas.openxmlformats.org/officeDocument/2006/relationships" xmlns:m="http://schemas.openxmlformats.org/officeDocument/2006/math" xmlns:v="urn:schemas-microsoft-com:vml" xmlns:wp14="http://schemas.microsoft.com/office/word/2010/wordprocessingDrawing" xmlns:wp="http://schemas.openxmlformats.org/drawingml/2006/wordprocessingDrawing" xmlns:w10="urn:schemas-microsoft-com:office:word" xmlns:w="http://schemas.openxmlformats.org/wordprocessingml/2006/main" xmlns:w14="http://schemas.microsoft.com/office/word/2010/wordml" xmlns:w15="http://schemas.microsoft.com/office/word/2012/wordml" xmlns:w16se="http://schemas.microsoft.com/office/word/2015/wordml/symex" xmlns:wpg="http://schemas.microsoft.com/office/word/2010/wordprocessingGroup" xmlns:wpi="http://schemas.microsoft.com/office/word/2010/wordprocessingInk" xmlns:wne="http://schemas.microsoft.com/office/word/2006/wordml" xmlns:wps="http://schemas.microsoft.com/office/word/2010/wordprocessingShape" mc:Ignorable="w14 w15 w16se wp14">
+<w:endnotes xmlns:wpc="http://schemas.microsoft.com/office/word/2010/wordprocessingCanvas" xmlns:cx="http://schemas.microsoft.com/office/drawing/2014/chartex" xmlns:cx1="http://schemas.microsoft.com/office/drawing/2015/9/8/chartex" xmlns:cx2="http://schemas.microsoft.com/office/drawing/2015/10/21/chartex" xmlns:cx3="http://schemas.microsoft.com/office/drawing/2016/5/9/chartex" xmlns:cx4="http://schemas.microsoft.com/office/drawing/2016/5/10/chartex" xmlns:cx5="http://schemas.microsoft.com/office/drawing/2016/5/11/chartex" xmlns:cx6="http://schemas.microsoft.com/office/drawing/2016/5/12/chartex" xmlns:cx7="http://schemas.microsoft.com/office/drawing/2016/5/13/chartex" xmlns:cx8="http://schemas.microsoft.com/office/drawing/2016/5/14/chartex" xmlns:mc="http://schemas.openxmlformats.org/markup-compatibility/2006" xmlns:aink="http://schemas.microsoft.com/office/drawing/2016/ink" xmlns:am3d="http://schemas.microsoft.com/office/drawing/2017/model3d" xmlns:o="urn:schemas-microsoft-com:office:office" xmlns:oel="http://schemas.microsoft.com/office/2019/extlst" xmlns:r="http://schemas.openxmlformats.org/officeDocument/2006/relationships" xmlns:m="http://schemas.openxmlformats.org/officeDocument/2006/math" xmlns:v="urn:schemas-microsoft-com:vml" xmlns:wp14="http://schemas.microsoft.com/office/word/2010/wordprocessingDrawing" xmlns:wp="http://schemas.openxmlformats.org/drawingml/2006/wordprocessingDrawing" xmlns:w10="urn:schemas-microsoft-com:office:word" xmlns:w="http://schemas.openxmlformats.org/wordprocessingml/2006/main" xmlns:w14="http://schemas.microsoft.com/office/word/2010/wordml" xmlns:w15="http://schemas.microsoft.com/office/word/2012/wordml" xmlns:w16cex="http://schemas.microsoft.com/office/word/2018/wordml/cex" xmlns:w16cid="http://schemas.microsoft.com/office/word/2016/wordml/cid" xmlns:w16="http://schemas.microsoft.com/office/word/2018/wordml" xmlns:w16sdtdh="http://schemas.microsoft.com/office/word/2020/wordml/sdtdatahash" xmlns:w16se="http://schemas.microsoft.com/office/word/2015/wordml/symex" xmlns:wpg="http://schemas.microsoft.com/office/word/2010/wordprocessingGroup" xmlns:wpi="http://schemas.microsoft.com/office/word/2010/wordprocessingInk" xmlns:wne="http://schemas.microsoft.com/office/word/2006/wordml" xmlns:wps="http://schemas.microsoft.com/office/word/2010/wordprocessingShape" mc:Ignorable="w14 w15 w16se w16cid w16 w16cex w16sdtdh wp14">
   <w:endnote w:type="separator" w:id="-1">
     <w:p>
       <w:r>
@@ -3414,7 +4717,7 @@
 </file>
 
 <file path=word/footer1.xml><?xml version="1.0" encoding="utf-8"?>
-<w:ftr xmlns:wpc="http://schemas.microsoft.com/office/word/2010/wordprocessingCanvas" xmlns:cx="http://schemas.microsoft.com/office/drawing/2014/chartex" xmlns:mc="http://schemas.openxmlformats.org/markup-compatibility/2006" xmlns:o="urn:schemas-microsoft-com:office:office" xmlns:r="http://schemas.openxmlformats.org/officeDocument/2006/relationships" xmlns:m="http://schemas.openxmlformats.org/officeDocument/2006/math" xmlns:v="urn:schemas-microsoft-com:vml" xmlns:wp14="http://schemas.microsoft.com/office/word/2010/wordprocessingDrawing" xmlns:wp="http://schemas.openxmlformats.org/drawingml/2006/wordprocessingDrawing" xmlns:w10="urn:schemas-microsoft-com:office:word" xmlns:w="http://schemas.openxmlformats.org/wordprocessingml/2006/main" xmlns:w14="http://schemas.microsoft.com/office/word/2010/wordml" xmlns:w15="http://schemas.microsoft.com/office/word/2012/wordml" xmlns:w16se="http://schemas.microsoft.com/office/word/2015/wordml/symex" xmlns:wpg="http://schemas.microsoft.com/office/word/2010/wordprocessingGroup" xmlns:wpi="http://schemas.microsoft.com/office/word/2010/wordprocessingInk" xmlns:wne="http://schemas.microsoft.com/office/word/2006/wordml" xmlns:wps="http://schemas.microsoft.com/office/word/2010/wordprocessingShape" mc:Ignorable="w14 w15 w16se wp14">
+<w:ftr xmlns:wpc="http://schemas.microsoft.com/office/word/2010/wordprocessingCanvas" xmlns:cx="http://schemas.microsoft.com/office/drawing/2014/chartex" xmlns:cx1="http://schemas.microsoft.com/office/drawing/2015/9/8/chartex" xmlns:cx2="http://schemas.microsoft.com/office/drawing/2015/10/21/chartex" xmlns:cx3="http://schemas.microsoft.com/office/drawing/2016/5/9/chartex" xmlns:cx4="http://schemas.microsoft.com/office/drawing/2016/5/10/chartex" xmlns:cx5="http://schemas.microsoft.com/office/drawing/2016/5/11/chartex" xmlns:cx6="http://schemas.microsoft.com/office/drawing/2016/5/12/chartex" xmlns:cx7="http://schemas.microsoft.com/office/drawing/2016/5/13/chartex" xmlns:cx8="http://schemas.microsoft.com/office/drawing/2016/5/14/chartex" xmlns:mc="http://schemas.openxmlformats.org/markup-compatibility/2006" xmlns:aink="http://schemas.microsoft.com/office/drawing/2016/ink" xmlns:am3d="http://schemas.microsoft.com/office/drawing/2017/model3d" xmlns:o="urn:schemas-microsoft-com:office:office" xmlns:oel="http://schemas.microsoft.com/office/2019/extlst" xmlns:r="http://schemas.openxmlformats.org/officeDocument/2006/relationships" xmlns:m="http://schemas.openxmlformats.org/officeDocument/2006/math" xmlns:v="urn:schemas-microsoft-com:vml" xmlns:wp14="http://schemas.microsoft.com/office/word/2010/wordprocessingDrawing" xmlns:wp="http://schemas.openxmlformats.org/drawingml/2006/wordprocessingDrawing" xmlns:w10="urn:schemas-microsoft-com:office:word" xmlns:w="http://schemas.openxmlformats.org/wordprocessingml/2006/main" xmlns:w14="http://schemas.microsoft.com/office/word/2010/wordml" xmlns:w15="http://schemas.microsoft.com/office/word/2012/wordml" xmlns:w16cex="http://schemas.microsoft.com/office/word/2018/wordml/cex" xmlns:w16cid="http://schemas.microsoft.com/office/word/2016/wordml/cid" xmlns:w16="http://schemas.microsoft.com/office/word/2018/wordml" xmlns:w16sdtdh="http://schemas.microsoft.com/office/word/2020/wordml/sdtdatahash" xmlns:w16se="http://schemas.microsoft.com/office/word/2015/wordml/symex" xmlns:wpg="http://schemas.microsoft.com/office/word/2010/wordprocessingGroup" xmlns:wpi="http://schemas.microsoft.com/office/word/2010/wordprocessingInk" xmlns:wne="http://schemas.microsoft.com/office/word/2006/wordml" xmlns:wps="http://schemas.microsoft.com/office/word/2010/wordprocessingShape" mc:Ignorable="w14 w15 w16se w16cid w16 w16cex w16sdtdh wp14">
   <w:sdt>
     <w:sdtPr>
       <w:id w:val="-1564250160"/>
@@ -3423,7 +4726,6 @@
         <w:docPartUnique/>
       </w:docPartObj>
     </w:sdtPr>
-    <w:sdtEndPr/>
     <w:sdtContent>
       <w:p>
         <w:pPr>
@@ -3465,7 +4767,7 @@
 </file>
 
 <file path=word/footnotes.xml><?xml version="1.0" encoding="utf-8"?>
-<w:footnotes xmlns:wpc="http://schemas.microsoft.com/office/word/2010/wordprocessingCanvas" xmlns:cx="http://schemas.microsoft.com/office/drawing/2014/chartex" xmlns:mc="http://schemas.openxmlformats.org/markup-compatibility/2006" xmlns:o="urn:schemas-microsoft-com:office:office" xmlns:r="http://schemas.openxmlformats.org/officeDocument/2006/relationships" xmlns:m="http://schemas.openxmlformats.org/officeDocument/2006/math" xmlns:v="urn:schemas-microsoft-com:vml" xmlns:wp14="http://schemas.microsoft.com/office/word/2010/wordprocessingDrawing" xmlns:wp="http://schemas.openxmlformats.org/drawingml/2006/wordprocessingDrawing" xmlns:w10="urn:schemas-microsoft-com:office:word" xmlns:w="http://schemas.openxmlformats.org/wordprocessingml/2006/main" xmlns:w14="http://schemas.microsoft.com/office/word/2010/wordml" xmlns:w15="http://schemas.microsoft.com/office/word/2012/wordml" xmlns:w16se="http://schemas.microsoft.com/office/word/2015/wordml/symex" xmlns:wpg="http://schemas.microsoft.com/office/word/2010/wordprocessingGroup" xmlns:wpi="http://schemas.microsoft.com/office/word/2010/wordprocessingInk" xmlns:wne="http://schemas.microsoft.com/office/word/2006/wordml" xmlns:wps="http://schemas.microsoft.com/office/word/2010/wordprocessingShape" mc:Ignorable="w14 w15 w16se wp14">
+<w:footnotes xmlns:wpc="http://schemas.microsoft.com/office/word/2010/wordprocessingCanvas" xmlns:cx="http://schemas.microsoft.com/office/drawing/2014/chartex" xmlns:cx1="http://schemas.microsoft.com/office/drawing/2015/9/8/chartex" xmlns:cx2="http://schemas.microsoft.com/office/drawing/2015/10/21/chartex" xmlns:cx3="http://schemas.microsoft.com/office/drawing/2016/5/9/chartex" xmlns:cx4="http://schemas.microsoft.com/office/drawing/2016/5/10/chartex" xmlns:cx5="http://schemas.microsoft.com/office/drawing/2016/5/11/chartex" xmlns:cx6="http://schemas.microsoft.com/office/drawing/2016/5/12/chartex" xmlns:cx7="http://schemas.microsoft.com/office/drawing/2016/5/13/chartex" xmlns:cx8="http://schemas.microsoft.com/office/drawing/2016/5/14/chartex" xmlns:mc="http://schemas.openxmlformats.org/markup-compatibility/2006" xmlns:aink="http://schemas.microsoft.com/office/drawing/2016/ink" xmlns:am3d="http://schemas.microsoft.com/office/drawing/2017/model3d" xmlns:o="urn:schemas-microsoft-com:office:office" xmlns:oel="http://schemas.microsoft.com/office/2019/extlst" xmlns:r="http://schemas.openxmlformats.org/officeDocument/2006/relationships" xmlns:m="http://schemas.openxmlformats.org/officeDocument/2006/math" xmlns:v="urn:schemas-microsoft-com:vml" xmlns:wp14="http://schemas.microsoft.com/office/word/2010/wordprocessingDrawing" xmlns:wp="http://schemas.openxmlformats.org/drawingml/2006/wordprocessingDrawing" xmlns:w10="urn:schemas-microsoft-com:office:word" xmlns:w="http://schemas.openxmlformats.org/wordprocessingml/2006/main" xmlns:w14="http://schemas.microsoft.com/office/word/2010/wordml" xmlns:w15="http://schemas.microsoft.com/office/word/2012/wordml" xmlns:w16cex="http://schemas.microsoft.com/office/word/2018/wordml/cex" xmlns:w16cid="http://schemas.microsoft.com/office/word/2016/wordml/cid" xmlns:w16="http://schemas.microsoft.com/office/word/2018/wordml" xmlns:w16sdtdh="http://schemas.microsoft.com/office/word/2020/wordml/sdtdatahash" xmlns:w16se="http://schemas.microsoft.com/office/word/2015/wordml/symex" xmlns:wpg="http://schemas.microsoft.com/office/word/2010/wordprocessingGroup" xmlns:wpi="http://schemas.microsoft.com/office/word/2010/wordprocessingInk" xmlns:wne="http://schemas.microsoft.com/office/word/2006/wordml" xmlns:wps="http://schemas.microsoft.com/office/word/2010/wordprocessingShape" mc:Ignorable="w14 w15 w16se w16cid w16 w16cex w16sdtdh wp14">
   <w:footnote w:type="separator" w:id="-1">
     <w:p>
       <w:r>
@@ -3484,7 +4786,7 @@
 </file>
 
 <file path=word/numbering.xml><?xml version="1.0" encoding="utf-8"?>
-<w:numbering xmlns:wpc="http://schemas.microsoft.com/office/word/2010/wordprocessingCanvas" xmlns:cx="http://schemas.microsoft.com/office/drawing/2014/chartex" xmlns:mc="http://schemas.openxmlformats.org/markup-compatibility/2006" xmlns:o="urn:schemas-microsoft-com:office:office" xmlns:r="http://schemas.openxmlformats.org/officeDocument/2006/relationships" xmlns:m="http://schemas.openxmlformats.org/officeDocument/2006/math" xmlns:v="urn:schemas-microsoft-com:vml" xmlns:wp14="http://schemas.microsoft.com/office/word/2010/wordprocessingDrawing" xmlns:wp="http://schemas.openxmlformats.org/drawingml/2006/wordprocessingDrawing" xmlns:w10="urn:schemas-microsoft-com:office:word" xmlns:w="http://schemas.openxmlformats.org/wordprocessingml/2006/main" xmlns:w14="http://schemas.microsoft.com/office/word/2010/wordml" xmlns:w15="http://schemas.microsoft.com/office/word/2012/wordml" xmlns:w16se="http://schemas.microsoft.com/office/word/2015/wordml/symex" xmlns:wpg="http://schemas.microsoft.com/office/word/2010/wordprocessingGroup" xmlns:wpi="http://schemas.microsoft.com/office/word/2010/wordprocessingInk" xmlns:wne="http://schemas.microsoft.com/office/word/2006/wordml" xmlns:wps="http://schemas.microsoft.com/office/word/2010/wordprocessingShape" mc:Ignorable="w14 w15 w16se wp14">
+<w:numbering xmlns:wpc="http://schemas.microsoft.com/office/word/2010/wordprocessingCanvas" xmlns:cx="http://schemas.microsoft.com/office/drawing/2014/chartex" xmlns:cx1="http://schemas.microsoft.com/office/drawing/2015/9/8/chartex" xmlns:cx2="http://schemas.microsoft.com/office/drawing/2015/10/21/chartex" xmlns:cx3="http://schemas.microsoft.com/office/drawing/2016/5/9/chartex" xmlns:cx4="http://schemas.microsoft.com/office/drawing/2016/5/10/chartex" xmlns:cx5="http://schemas.microsoft.com/office/drawing/2016/5/11/chartex" xmlns:cx6="http://schemas.microsoft.com/office/drawing/2016/5/12/chartex" xmlns:cx7="http://schemas.microsoft.com/office/drawing/2016/5/13/chartex" xmlns:cx8="http://schemas.microsoft.com/office/drawing/2016/5/14/chartex" xmlns:mc="http://schemas.openxmlformats.org/markup-compatibility/2006" xmlns:aink="http://schemas.microsoft.com/office/drawing/2016/ink" xmlns:am3d="http://schemas.microsoft.com/office/drawing/2017/model3d" xmlns:o="urn:schemas-microsoft-com:office:office" xmlns:oel="http://schemas.microsoft.com/office/2019/extlst" xmlns:r="http://schemas.openxmlformats.org/officeDocument/2006/relationships" xmlns:m="http://schemas.openxmlformats.org/officeDocument/2006/math" xmlns:v="urn:schemas-microsoft-com:vml" xmlns:wp14="http://schemas.microsoft.com/office/word/2010/wordprocessingDrawing" xmlns:wp="http://schemas.openxmlformats.org/drawingml/2006/wordprocessingDrawing" xmlns:w10="urn:schemas-microsoft-com:office:word" xmlns:w="http://schemas.openxmlformats.org/wordprocessingml/2006/main" xmlns:w14="http://schemas.microsoft.com/office/word/2010/wordml" xmlns:w15="http://schemas.microsoft.com/office/word/2012/wordml" xmlns:w16cex="http://schemas.microsoft.com/office/word/2018/wordml/cex" xmlns:w16cid="http://schemas.microsoft.com/office/word/2016/wordml/cid" xmlns:w16="http://schemas.microsoft.com/office/word/2018/wordml" xmlns:w16sdtdh="http://schemas.microsoft.com/office/word/2020/wordml/sdtdatahash" xmlns:w16se="http://schemas.microsoft.com/office/word/2015/wordml/symex" xmlns:wpg="http://schemas.microsoft.com/office/word/2010/wordprocessingGroup" xmlns:wpi="http://schemas.microsoft.com/office/word/2010/wordprocessingInk" xmlns:wne="http://schemas.microsoft.com/office/word/2006/wordml" xmlns:wps="http://schemas.microsoft.com/office/word/2010/wordprocessingShape" mc:Ignorable="w14 w15 w16se w16cid w16 w16cex w16sdtdh wp14">
   <w:abstractNum w:abstractNumId="0" w15:restartNumberingAfterBreak="0">
     <w:nsid w:val="0B4E708C"/>
     <w:multiLevelType w:val="hybridMultilevel"/>
@@ -3501,7 +4803,7 @@
         <w:rFonts w:hint="default"/>
       </w:rPr>
     </w:lvl>
-    <w:lvl w:ilvl="1" w:tplc="08090019" w:tentative="1">
+    <w:lvl w:ilvl="1" w:tplc="08090019">
       <w:start w:val="1"/>
       <w:numFmt w:val="lowerLetter"/>
       <w:lvlText w:val="%2."/>
@@ -3590,7 +4892,7 @@
         <w:rFonts w:hint="default"/>
       </w:rPr>
     </w:lvl>
-    <w:lvl w:ilvl="1" w:tplc="08090019" w:tentative="1">
+    <w:lvl w:ilvl="1" w:tplc="08090019">
       <w:start w:val="1"/>
       <w:numFmt w:val="lowerLetter"/>
       <w:lvlText w:val="%2."/>
@@ -4299,7 +5601,7 @@
         <w:rFonts w:hint="default"/>
       </w:rPr>
     </w:lvl>
-    <w:lvl w:ilvl="1" w:tplc="08090019" w:tentative="1">
+    <w:lvl w:ilvl="1" w:tplc="08090019">
       <w:start w:val="1"/>
       <w:numFmt w:val="lowerLetter"/>
       <w:lvlText w:val="%2."/>
@@ -4571,47 +5873,47 @@
       </w:rPr>
     </w:lvl>
   </w:abstractNum>
-  <w:num w:numId="1">
+  <w:num w:numId="1" w16cid:durableId="455106484">
     <w:abstractNumId w:val="11"/>
   </w:num>
-  <w:num w:numId="2">
+  <w:num w:numId="2" w16cid:durableId="2086948506">
     <w:abstractNumId w:val="4"/>
   </w:num>
-  <w:num w:numId="3">
+  <w:num w:numId="3" w16cid:durableId="431707099">
     <w:abstractNumId w:val="6"/>
   </w:num>
-  <w:num w:numId="4">
+  <w:num w:numId="4" w16cid:durableId="1439331250">
     <w:abstractNumId w:val="3"/>
   </w:num>
-  <w:num w:numId="5">
+  <w:num w:numId="5" w16cid:durableId="1745182188">
     <w:abstractNumId w:val="8"/>
   </w:num>
-  <w:num w:numId="6">
+  <w:num w:numId="6" w16cid:durableId="712314278">
     <w:abstractNumId w:val="2"/>
   </w:num>
-  <w:num w:numId="7">
+  <w:num w:numId="7" w16cid:durableId="325593608">
     <w:abstractNumId w:val="0"/>
   </w:num>
-  <w:num w:numId="8">
+  <w:num w:numId="8" w16cid:durableId="1509442026">
     <w:abstractNumId w:val="1"/>
   </w:num>
-  <w:num w:numId="9">
+  <w:num w:numId="9" w16cid:durableId="729690175">
     <w:abstractNumId w:val="5"/>
   </w:num>
-  <w:num w:numId="10">
+  <w:num w:numId="10" w16cid:durableId="672686841">
     <w:abstractNumId w:val="9"/>
   </w:num>
-  <w:num w:numId="11">
+  <w:num w:numId="11" w16cid:durableId="1108238742">
     <w:abstractNumId w:val="7"/>
   </w:num>
-  <w:num w:numId="12">
+  <w:num w:numId="12" w16cid:durableId="1021517300">
     <w:abstractNumId w:val="10"/>
   </w:num>
 </w:numbering>
 </file>
 
 <file path=word/styles.xml><?xml version="1.0" encoding="utf-8"?>
-<w:styles xmlns:mc="http://schemas.openxmlformats.org/markup-compatibility/2006" xmlns:r="http://schemas.openxmlformats.org/officeDocument/2006/relationships" xmlns:w="http://schemas.openxmlformats.org/wordprocessingml/2006/main" xmlns:w14="http://schemas.microsoft.com/office/word/2010/wordml" xmlns:w15="http://schemas.microsoft.com/office/word/2012/wordml" xmlns:w16se="http://schemas.microsoft.com/office/word/2015/wordml/symex" mc:Ignorable="w14 w15 w16se">
+<w:styles xmlns:mc="http://schemas.openxmlformats.org/markup-compatibility/2006" xmlns:r="http://schemas.openxmlformats.org/officeDocument/2006/relationships" xmlns:w="http://schemas.openxmlformats.org/wordprocessingml/2006/main" xmlns:w14="http://schemas.microsoft.com/office/word/2010/wordml" xmlns:w15="http://schemas.microsoft.com/office/word/2012/wordml" xmlns:w16cex="http://schemas.microsoft.com/office/word/2018/wordml/cex" xmlns:w16cid="http://schemas.microsoft.com/office/word/2016/wordml/cid" xmlns:w16="http://schemas.microsoft.com/office/word/2018/wordml" xmlns:w16sdtdh="http://schemas.microsoft.com/office/word/2020/wordml/sdtdatahash" xmlns:w16se="http://schemas.microsoft.com/office/word/2015/wordml/symex" mc:Ignorable="w14 w15 w16se w16cid w16 w16cex w16sdtdh">
   <w:docDefaults>
     <w:rPrDefault>
       <w:rPr>
@@ -4627,7 +5929,7 @@
       </w:pPr>
     </w:pPrDefault>
   </w:docDefaults>
-  <w:latentStyles w:defLockedState="0" w:defUIPriority="99" w:defSemiHidden="0" w:defUnhideWhenUsed="0" w:defQFormat="0" w:count="371">
+  <w:latentStyles w:defLockedState="0" w:defUIPriority="99" w:defSemiHidden="0" w:defUnhideWhenUsed="0" w:defQFormat="0" w:count="376">
     <w:lsdException w:name="Normal" w:uiPriority="0" w:qFormat="1"/>
     <w:lsdException w:name="heading 1" w:uiPriority="9" w:qFormat="1"/>
     <w:lsdException w:name="heading 2" w:semiHidden="1" w:uiPriority="9" w:unhideWhenUsed="1" w:qFormat="1"/>
@@ -4999,6 +6301,11 @@
     <w:lsdException w:name="List Table 5 Dark Accent 6" w:uiPriority="50"/>
     <w:lsdException w:name="List Table 6 Colorful Accent 6" w:uiPriority="51"/>
     <w:lsdException w:name="List Table 7 Colorful Accent 6" w:uiPriority="52"/>
+    <w:lsdException w:name="Mention" w:semiHidden="1" w:unhideWhenUsed="1"/>
+    <w:lsdException w:name="Smart Hyperlink" w:semiHidden="1" w:unhideWhenUsed="1"/>
+    <w:lsdException w:name="Hashtag" w:semiHidden="1" w:unhideWhenUsed="1"/>
+    <w:lsdException w:name="Unresolved Mention" w:semiHidden="1" w:unhideWhenUsed="1"/>
+    <w:lsdException w:name="Smart Link" w:semiHidden="1" w:unhideWhenUsed="1"/>
   </w:latentStyles>
   <w:style w:type="paragraph" w:default="1" w:styleId="Normal">
     <w:name w:val="Normal"/>

</xml_diff>